<commit_message>
Use data list for site details
</commit_message>
<xml_diff>
--- a/cggh-alfresco-amp/manual-config/docs/Manual Config Instructions.docx
+++ b/cggh-alfresco-amp/manual-config/docs/Manual Config Instructions.docx
@@ -7,7 +7,7 @@
         <w:pStyle w:val="style2"/>
         <w:numPr>
           <w:ilvl w:val="1"/>
-          <w:numId w:val="1"/>
+          <w:numId w:val="2"/>
         </w:numPr>
         <w:spacing w:after="120" w:before="240"/>
       </w:pPr>
@@ -67,6 +67,32 @@
     <w:p>
       <w:pPr>
         <w:pStyle w:val="style0"/>
+        <w:numPr>
+          <w:ilvl w:val="0"/>
+          <w:numId w:val="4"/>
+        </w:numPr>
+      </w:pPr>
+      <w:r>
+        <w:rPr/>
+        <w:t>set-Searchable-sites.js</w:t>
+      </w:r>
+    </w:p>
+    <w:p>
+      <w:pPr>
+        <w:pStyle w:val="style0"/>
+        <w:numPr>
+          <w:ilvl w:val="0"/>
+          <w:numId w:val="4"/>
+        </w:numPr>
+      </w:pPr>
+      <w:r>
+        <w:rPr/>
+        <w:t>set-site-name.js</w:t>
+      </w:r>
+    </w:p>
+    <w:p>
+      <w:pPr>
+        <w:pStyle w:val="style0"/>
       </w:pPr>
       <w:r>
         <w:rPr/>
@@ -94,7 +120,7 @@
         <w:pStyle w:val="style2"/>
         <w:numPr>
           <w:ilvl w:val="1"/>
-          <w:numId w:val="1"/>
+          <w:numId w:val="2"/>
         </w:numPr>
       </w:pPr>
       <w:r>
@@ -201,7 +227,7 @@
         <w:pStyle w:val="style0"/>
         <w:numPr>
           <w:ilvl w:val="0"/>
-          <w:numId w:val="2"/>
+          <w:numId w:val="3"/>
         </w:numPr>
       </w:pPr>
       <w:r>
@@ -214,7 +240,7 @@
         <w:pStyle w:val="style0"/>
         <w:numPr>
           <w:ilvl w:val="1"/>
-          <w:numId w:val="2"/>
+          <w:numId w:val="3"/>
         </w:numPr>
       </w:pPr>
       <w:r>
@@ -227,7 +253,7 @@
         <w:pStyle w:val="style0"/>
         <w:numPr>
           <w:ilvl w:val="1"/>
-          <w:numId w:val="2"/>
+          <w:numId w:val="3"/>
         </w:numPr>
       </w:pPr>
       <w:r>
@@ -240,7 +266,7 @@
         <w:pStyle w:val="style0"/>
         <w:numPr>
           <w:ilvl w:val="0"/>
-          <w:numId w:val="2"/>
+          <w:numId w:val="3"/>
         </w:numPr>
       </w:pPr>
       <w:r>
@@ -253,12 +279,25 @@
         <w:pStyle w:val="style0"/>
         <w:numPr>
           <w:ilvl w:val="1"/>
-          <w:numId w:val="2"/>
+          <w:numId w:val="3"/>
         </w:numPr>
       </w:pPr>
       <w:r>
         <w:rPr/>
         <w:t>Run set Searchable contact.js</w:t>
+      </w:r>
+    </w:p>
+    <w:p>
+      <w:pPr>
+        <w:pStyle w:val="style0"/>
+        <w:numPr>
+          <w:ilvl w:val="1"/>
+          <w:numId w:val="3"/>
+        </w:numPr>
+      </w:pPr>
+      <w:r>
+        <w:rPr/>
+        <w:t>Run set Searchable site.js</w:t>
       </w:r>
     </w:p>
     <w:p>
@@ -274,7 +313,7 @@
               <wp:posOffset>-9525</wp:posOffset>
             </wp:positionH>
             <wp:positionV relativeFrom="line">
-              <wp:posOffset>59690</wp:posOffset>
+              <wp:posOffset>-59690</wp:posOffset>
             </wp:positionV>
             <wp:extent cx="6120130" cy="4002405"/>
             <wp:effectExtent b="0" l="0" r="0" t="0"/>
@@ -327,9 +366,11 @@
         <w:pStyle w:val="style2"/>
         <w:numPr>
           <w:ilvl w:val="1"/>
-          <w:numId w:val="1"/>
-        </w:numPr>
-      </w:pPr>
+          <w:numId w:val="2"/>
+        </w:numPr>
+      </w:pPr>
+      <w:bookmarkStart w:id="0" w:name="__DdeLink__31_1109101836"/>
+      <w:bookmarkEnd w:id="0"/>
       <w:r>
         <w:rPr/>
         <w:t xml:space="preserve">Contact List </w:t>
@@ -340,7 +381,7 @@
         <w:pStyle w:val="style2"/>
         <w:numPr>
           <w:ilvl w:val="1"/>
-          <w:numId w:val="1"/>
+          <w:numId w:val="2"/>
         </w:numPr>
       </w:pPr>
       <w:r>
@@ -350,7 +391,7 @@
     </w:p>
     <w:p>
       <w:pPr>
-        <w:pStyle w:val="style18"/>
+        <w:pStyle w:val="style19"/>
       </w:pPr>
       <w:r>
         <w:rPr/>
@@ -359,7 +400,7 @@
     </w:p>
     <w:p>
       <w:pPr>
-        <w:pStyle w:val="style18"/>
+        <w:pStyle w:val="style19"/>
       </w:pPr>
       <w:r>
         <w:rPr/>
@@ -368,7 +409,7 @@
     </w:p>
     <w:p>
       <w:pPr>
-        <w:pStyle w:val="style18"/>
+        <w:pStyle w:val="style19"/>
       </w:pPr>
       <w:r>
         <w:rPr/>
@@ -380,7 +421,7 @@
         <w:pStyle w:val="style2"/>
         <w:numPr>
           <w:ilvl w:val="1"/>
-          <w:numId w:val="1"/>
+          <w:numId w:val="2"/>
         </w:numPr>
       </w:pPr>
       <w:r>
@@ -390,12 +431,45 @@
     </w:p>
     <w:p>
       <w:pPr>
-        <w:pStyle w:val="style18"/>
+        <w:pStyle w:val="style19"/>
         <w:spacing w:after="120" w:before="0"/>
       </w:pPr>
       <w:r>
         <w:rPr/>
         <w:t>Via the Repository view set the script set-contact-name.js to run on all create/update actions in the External Contacts List.</w:t>
+      </w:r>
+    </w:p>
+    <w:p>
+      <w:pPr>
+        <w:pStyle w:val="style19"/>
+        <w:spacing w:after="120" w:before="0"/>
+      </w:pPr>
+      <w:r>
+        <w:rPr/>
+      </w:r>
+    </w:p>
+    <w:p>
+      <w:pPr>
+        <w:pStyle w:val="style2"/>
+        <w:numPr>
+          <w:ilvl w:val="1"/>
+          <w:numId w:val="2"/>
+        </w:numPr>
+        <w:spacing w:after="120" w:before="0"/>
+      </w:pPr>
+      <w:r>
+        <w:rPr/>
+        <w:t xml:space="preserve">Site List </w:t>
+      </w:r>
+    </w:p>
+    <w:p>
+      <w:pPr>
+        <w:pStyle w:val="style19"/>
+        <w:spacing w:after="120" w:before="0"/>
+      </w:pPr>
+      <w:r>
+        <w:rPr/>
+        <w:t>As above</w:t>
       </w:r>
     </w:p>
     <w:sectPr>
@@ -535,257 +609,230 @@
   <w:abstractNum w:abstractNumId="2">
     <w:lvl w:ilvl="0">
       <w:start w:val="1"/>
-      <w:numFmt w:val="decimal"/>
-      <w:lvlText w:val="%1."/>
+      <w:numFmt w:val="none"/>
+      <w:suff w:val="nothing"/>
+      <w:lvlText w:val=""/>
+      <w:lvlJc w:val="left"/>
+      <w:pPr>
+        <w:tabs>
+          <w:tab w:pos="432" w:val="num"/>
+        </w:tabs>
+        <w:ind w:hanging="432" w:left="432"/>
+      </w:pPr>
+    </w:lvl>
+    <w:lvl w:ilvl="1">
+      <w:start w:val="1"/>
+      <w:numFmt w:val="none"/>
+      <w:suff w:val="nothing"/>
+      <w:lvlText w:val=""/>
+      <w:lvlJc w:val="left"/>
+      <w:pPr>
+        <w:tabs>
+          <w:tab w:pos="576" w:val="num"/>
+        </w:tabs>
+        <w:ind w:hanging="576" w:left="576"/>
+      </w:pPr>
+    </w:lvl>
+    <w:lvl w:ilvl="2">
+      <w:start w:val="1"/>
+      <w:numFmt w:val="none"/>
+      <w:suff w:val="nothing"/>
+      <w:lvlText w:val=""/>
       <w:lvlJc w:val="left"/>
       <w:pPr>
         <w:tabs>
           <w:tab w:pos="720" w:val="num"/>
         </w:tabs>
-        <w:ind w:hanging="360" w:left="720"/>
-      </w:pPr>
-      <w:rPr/>
-    </w:lvl>
-    <w:lvl w:ilvl="1">
-      <w:start w:val="1"/>
-      <w:numFmt w:val="decimal"/>
-      <w:lvlText w:val="%2."/>
-      <w:lvlJc w:val="left"/>
-      <w:pPr>
-        <w:tabs>
-          <w:tab w:pos="1080" w:val="num"/>
-        </w:tabs>
-        <w:ind w:hanging="360" w:left="1080"/>
-      </w:pPr>
-      <w:rPr/>
-    </w:lvl>
-    <w:lvl w:ilvl="2">
-      <w:start w:val="1"/>
-      <w:numFmt w:val="decimal"/>
-      <w:lvlText w:val="%3."/>
+        <w:ind w:hanging="720" w:left="720"/>
+      </w:pPr>
+    </w:lvl>
+    <w:lvl w:ilvl="3">
+      <w:start w:val="1"/>
+      <w:numFmt w:val="none"/>
+      <w:suff w:val="nothing"/>
+      <w:lvlText w:val=""/>
+      <w:lvlJc w:val="left"/>
+      <w:pPr>
+        <w:tabs>
+          <w:tab w:pos="864" w:val="num"/>
+        </w:tabs>
+        <w:ind w:hanging="864" w:left="864"/>
+      </w:pPr>
+    </w:lvl>
+    <w:lvl w:ilvl="4">
+      <w:start w:val="1"/>
+      <w:numFmt w:val="none"/>
+      <w:suff w:val="nothing"/>
+      <w:lvlText w:val=""/>
+      <w:lvlJc w:val="left"/>
+      <w:pPr>
+        <w:tabs>
+          <w:tab w:pos="1008" w:val="num"/>
+        </w:tabs>
+        <w:ind w:hanging="1008" w:left="1008"/>
+      </w:pPr>
+    </w:lvl>
+    <w:lvl w:ilvl="5">
+      <w:start w:val="1"/>
+      <w:numFmt w:val="none"/>
+      <w:suff w:val="nothing"/>
+      <w:lvlText w:val=""/>
+      <w:lvlJc w:val="left"/>
+      <w:pPr>
+        <w:tabs>
+          <w:tab w:pos="1152" w:val="num"/>
+        </w:tabs>
+        <w:ind w:hanging="1152" w:left="1152"/>
+      </w:pPr>
+    </w:lvl>
+    <w:lvl w:ilvl="6">
+      <w:start w:val="1"/>
+      <w:numFmt w:val="none"/>
+      <w:suff w:val="nothing"/>
+      <w:lvlText w:val=""/>
+      <w:lvlJc w:val="left"/>
+      <w:pPr>
+        <w:tabs>
+          <w:tab w:pos="1296" w:val="num"/>
+        </w:tabs>
+        <w:ind w:hanging="1296" w:left="1296"/>
+      </w:pPr>
+    </w:lvl>
+    <w:lvl w:ilvl="7">
+      <w:start w:val="1"/>
+      <w:numFmt w:val="none"/>
+      <w:suff w:val="nothing"/>
+      <w:lvlText w:val=""/>
       <w:lvlJc w:val="left"/>
       <w:pPr>
         <w:tabs>
           <w:tab w:pos="1440" w:val="num"/>
         </w:tabs>
-        <w:ind w:hanging="360" w:left="1440"/>
-      </w:pPr>
-      <w:rPr/>
-    </w:lvl>
-    <w:lvl w:ilvl="3">
-      <w:start w:val="1"/>
-      <w:numFmt w:val="decimal"/>
-      <w:lvlText w:val="%4."/>
-      <w:lvlJc w:val="left"/>
-      <w:pPr>
-        <w:tabs>
-          <w:tab w:pos="1800" w:val="num"/>
-        </w:tabs>
-        <w:ind w:hanging="360" w:left="1800"/>
-      </w:pPr>
-      <w:rPr/>
-    </w:lvl>
-    <w:lvl w:ilvl="4">
-      <w:start w:val="1"/>
-      <w:numFmt w:val="decimal"/>
-      <w:lvlText w:val="%5."/>
-      <w:lvlJc w:val="left"/>
-      <w:pPr>
-        <w:tabs>
-          <w:tab w:pos="2160" w:val="num"/>
-        </w:tabs>
-        <w:ind w:hanging="360" w:left="2160"/>
-      </w:pPr>
-      <w:rPr/>
-    </w:lvl>
-    <w:lvl w:ilvl="5">
-      <w:start w:val="1"/>
-      <w:numFmt w:val="decimal"/>
-      <w:lvlText w:val="%6."/>
-      <w:lvlJc w:val="left"/>
-      <w:pPr>
-        <w:tabs>
-          <w:tab w:pos="2520" w:val="num"/>
-        </w:tabs>
-        <w:ind w:hanging="360" w:left="2520"/>
-      </w:pPr>
-      <w:rPr/>
-    </w:lvl>
-    <w:lvl w:ilvl="6">
-      <w:start w:val="1"/>
-      <w:numFmt w:val="decimal"/>
-      <w:lvlText w:val="%7."/>
-      <w:lvlJc w:val="left"/>
-      <w:pPr>
-        <w:tabs>
-          <w:tab w:pos="2880" w:val="num"/>
-        </w:tabs>
-        <w:ind w:hanging="360" w:left="2880"/>
-      </w:pPr>
-      <w:rPr/>
-    </w:lvl>
-    <w:lvl w:ilvl="7">
-      <w:start w:val="1"/>
-      <w:numFmt w:val="decimal"/>
-      <w:lvlText w:val="%8."/>
-      <w:lvlJc w:val="left"/>
-      <w:pPr>
-        <w:tabs>
-          <w:tab w:pos="3240" w:val="num"/>
-        </w:tabs>
-        <w:ind w:hanging="360" w:left="3240"/>
-      </w:pPr>
-      <w:rPr/>
+        <w:ind w:hanging="1440" w:left="1440"/>
+      </w:pPr>
     </w:lvl>
     <w:lvl w:ilvl="8">
       <w:start w:val="1"/>
-      <w:numFmt w:val="decimal"/>
-      <w:lvlText w:val="%9."/>
-      <w:lvlJc w:val="left"/>
-      <w:pPr>
-        <w:tabs>
-          <w:tab w:pos="3600" w:val="num"/>
-        </w:tabs>
-        <w:ind w:hanging="360" w:left="3600"/>
-      </w:pPr>
-      <w:rPr/>
+      <w:numFmt w:val="none"/>
+      <w:suff w:val="nothing"/>
+      <w:lvlText w:val=""/>
+      <w:lvlJc w:val="left"/>
+      <w:pPr>
+        <w:tabs>
+          <w:tab w:pos="1584" w:val="num"/>
+        </w:tabs>
+        <w:ind w:hanging="1584" w:left="1584"/>
+      </w:pPr>
     </w:lvl>
   </w:abstractNum>
   <w:abstractNum w:abstractNumId="3">
     <w:lvl w:ilvl="0">
       <w:start w:val="1"/>
-      <w:numFmt w:val="bullet"/>
-      <w:lvlText w:val=""/>
-      <w:lvlJc w:val="left"/>
-      <w:pPr>
-        <w:tabs>
-          <w:tab w:pos="780" w:val="num"/>
-        </w:tabs>
-        <w:ind w:hanging="360" w:left="780"/>
-      </w:pPr>
-      <w:rPr>
-        <w:rFonts w:ascii="Symbol" w:cs="Symbol" w:hAnsi="Symbol" w:hint="default"/>
-      </w:rPr>
+      <w:numFmt w:val="decimal"/>
+      <w:lvlText w:val="%1."/>
+      <w:lvlJc w:val="left"/>
+      <w:pPr>
+        <w:tabs>
+          <w:tab w:pos="720" w:val="num"/>
+        </w:tabs>
+        <w:ind w:hanging="360" w:left="720"/>
+      </w:pPr>
     </w:lvl>
     <w:lvl w:ilvl="1">
       <w:start w:val="1"/>
-      <w:numFmt w:val="bullet"/>
-      <w:lvlText w:val="◦"/>
-      <w:lvlJc w:val="left"/>
-      <w:pPr>
-        <w:tabs>
-          <w:tab w:pos="1140" w:val="num"/>
-        </w:tabs>
-        <w:ind w:hanging="360" w:left="1140"/>
-      </w:pPr>
-      <w:rPr>
-        <w:rFonts w:ascii="OpenSymbol" w:cs="OpenSymbol" w:hAnsi="OpenSymbol" w:hint="default"/>
-      </w:rPr>
+      <w:numFmt w:val="decimal"/>
+      <w:lvlText w:val="%2."/>
+      <w:lvlJc w:val="left"/>
+      <w:pPr>
+        <w:tabs>
+          <w:tab w:pos="1080" w:val="num"/>
+        </w:tabs>
+        <w:ind w:hanging="360" w:left="1080"/>
+      </w:pPr>
     </w:lvl>
     <w:lvl w:ilvl="2">
       <w:start w:val="1"/>
-      <w:numFmt w:val="bullet"/>
-      <w:lvlText w:val="▪"/>
-      <w:lvlJc w:val="left"/>
-      <w:pPr>
-        <w:tabs>
-          <w:tab w:pos="1500" w:val="num"/>
-        </w:tabs>
-        <w:ind w:hanging="360" w:left="1500"/>
-      </w:pPr>
-      <w:rPr>
-        <w:rFonts w:ascii="OpenSymbol" w:cs="OpenSymbol" w:hAnsi="OpenSymbol" w:hint="default"/>
-      </w:rPr>
+      <w:numFmt w:val="decimal"/>
+      <w:lvlText w:val="%3."/>
+      <w:lvlJc w:val="left"/>
+      <w:pPr>
+        <w:tabs>
+          <w:tab w:pos="1440" w:val="num"/>
+        </w:tabs>
+        <w:ind w:hanging="360" w:left="1440"/>
+      </w:pPr>
     </w:lvl>
     <w:lvl w:ilvl="3">
       <w:start w:val="1"/>
-      <w:numFmt w:val="bullet"/>
-      <w:lvlText w:val=""/>
-      <w:lvlJc w:val="left"/>
-      <w:pPr>
-        <w:tabs>
-          <w:tab w:pos="1860" w:val="num"/>
-        </w:tabs>
-        <w:ind w:hanging="360" w:left="1860"/>
-      </w:pPr>
-      <w:rPr>
-        <w:rFonts w:ascii="Symbol" w:cs="Symbol" w:hAnsi="Symbol" w:hint="default"/>
-      </w:rPr>
+      <w:numFmt w:val="decimal"/>
+      <w:lvlText w:val="%4."/>
+      <w:lvlJc w:val="left"/>
+      <w:pPr>
+        <w:tabs>
+          <w:tab w:pos="1800" w:val="num"/>
+        </w:tabs>
+        <w:ind w:hanging="360" w:left="1800"/>
+      </w:pPr>
     </w:lvl>
     <w:lvl w:ilvl="4">
       <w:start w:val="1"/>
-      <w:numFmt w:val="bullet"/>
-      <w:lvlText w:val="◦"/>
-      <w:lvlJc w:val="left"/>
-      <w:pPr>
-        <w:tabs>
-          <w:tab w:pos="2220" w:val="num"/>
-        </w:tabs>
-        <w:ind w:hanging="360" w:left="2220"/>
-      </w:pPr>
-      <w:rPr>
-        <w:rFonts w:ascii="OpenSymbol" w:cs="OpenSymbol" w:hAnsi="OpenSymbol" w:hint="default"/>
-      </w:rPr>
+      <w:numFmt w:val="decimal"/>
+      <w:lvlText w:val="%5."/>
+      <w:lvlJc w:val="left"/>
+      <w:pPr>
+        <w:tabs>
+          <w:tab w:pos="2160" w:val="num"/>
+        </w:tabs>
+        <w:ind w:hanging="360" w:left="2160"/>
+      </w:pPr>
     </w:lvl>
     <w:lvl w:ilvl="5">
       <w:start w:val="1"/>
-      <w:numFmt w:val="bullet"/>
-      <w:lvlText w:val="▪"/>
-      <w:lvlJc w:val="left"/>
-      <w:pPr>
-        <w:tabs>
-          <w:tab w:pos="2580" w:val="num"/>
-        </w:tabs>
-        <w:ind w:hanging="360" w:left="2580"/>
-      </w:pPr>
-      <w:rPr>
-        <w:rFonts w:ascii="OpenSymbol" w:cs="OpenSymbol" w:hAnsi="OpenSymbol" w:hint="default"/>
-      </w:rPr>
+      <w:numFmt w:val="decimal"/>
+      <w:lvlText w:val="%6."/>
+      <w:lvlJc w:val="left"/>
+      <w:pPr>
+        <w:tabs>
+          <w:tab w:pos="2520" w:val="num"/>
+        </w:tabs>
+        <w:ind w:hanging="360" w:left="2520"/>
+      </w:pPr>
     </w:lvl>
     <w:lvl w:ilvl="6">
       <w:start w:val="1"/>
-      <w:numFmt w:val="bullet"/>
-      <w:lvlText w:val=""/>
-      <w:lvlJc w:val="left"/>
-      <w:pPr>
-        <w:tabs>
-          <w:tab w:pos="2940" w:val="num"/>
-        </w:tabs>
-        <w:ind w:hanging="360" w:left="2940"/>
-      </w:pPr>
-      <w:rPr>
-        <w:rFonts w:ascii="Symbol" w:cs="Symbol" w:hAnsi="Symbol" w:hint="default"/>
-      </w:rPr>
+      <w:numFmt w:val="decimal"/>
+      <w:lvlText w:val="%7."/>
+      <w:lvlJc w:val="left"/>
+      <w:pPr>
+        <w:tabs>
+          <w:tab w:pos="2880" w:val="num"/>
+        </w:tabs>
+        <w:ind w:hanging="360" w:left="2880"/>
+      </w:pPr>
     </w:lvl>
     <w:lvl w:ilvl="7">
       <w:start w:val="1"/>
-      <w:numFmt w:val="bullet"/>
-      <w:lvlText w:val="◦"/>
-      <w:lvlJc w:val="left"/>
-      <w:pPr>
-        <w:tabs>
-          <w:tab w:pos="3300" w:val="num"/>
-        </w:tabs>
-        <w:ind w:hanging="360" w:left="3300"/>
-      </w:pPr>
-      <w:rPr>
-        <w:rFonts w:ascii="OpenSymbol" w:cs="OpenSymbol" w:hAnsi="OpenSymbol" w:hint="default"/>
-      </w:rPr>
+      <w:numFmt w:val="decimal"/>
+      <w:lvlText w:val="%8."/>
+      <w:lvlJc w:val="left"/>
+      <w:pPr>
+        <w:tabs>
+          <w:tab w:pos="3240" w:val="num"/>
+        </w:tabs>
+        <w:ind w:hanging="360" w:left="3240"/>
+      </w:pPr>
     </w:lvl>
     <w:lvl w:ilvl="8">
       <w:start w:val="1"/>
-      <w:numFmt w:val="bullet"/>
-      <w:lvlText w:val="▪"/>
-      <w:lvlJc w:val="left"/>
-      <w:pPr>
-        <w:tabs>
-          <w:tab w:pos="3660" w:val="num"/>
-        </w:tabs>
-        <w:ind w:hanging="360" w:left="3660"/>
-      </w:pPr>
-      <w:rPr>
-        <w:rFonts w:ascii="OpenSymbol" w:cs="OpenSymbol" w:hAnsi="OpenSymbol" w:hint="default"/>
-      </w:rPr>
+      <w:numFmt w:val="decimal"/>
+      <w:lvlText w:val="%9."/>
+      <w:lvlJc w:val="left"/>
+      <w:pPr>
+        <w:tabs>
+          <w:tab w:pos="3600" w:val="num"/>
+        </w:tabs>
+        <w:ind w:hanging="360" w:left="3600"/>
+      </w:pPr>
     </w:lvl>
   </w:abstractNum>
   <w:abstractNum w:abstractNumId="4">
@@ -800,7 +847,6 @@
         </w:tabs>
         <w:ind w:hanging="360" w:left="780"/>
       </w:pPr>
-      <w:rPr/>
     </w:lvl>
     <w:lvl w:ilvl="1">
       <w:start w:val="1"/>
@@ -813,7 +859,6 @@
         </w:tabs>
         <w:ind w:hanging="360" w:left="1140"/>
       </w:pPr>
-      <w:rPr/>
     </w:lvl>
     <w:lvl w:ilvl="2">
       <w:start w:val="1"/>
@@ -826,7 +871,6 @@
         </w:tabs>
         <w:ind w:hanging="360" w:left="1500"/>
       </w:pPr>
-      <w:rPr/>
     </w:lvl>
     <w:lvl w:ilvl="3">
       <w:start w:val="1"/>
@@ -839,7 +883,6 @@
         </w:tabs>
         <w:ind w:hanging="360" w:left="1860"/>
       </w:pPr>
-      <w:rPr/>
     </w:lvl>
     <w:lvl w:ilvl="4">
       <w:start w:val="1"/>
@@ -852,7 +895,6 @@
         </w:tabs>
         <w:ind w:hanging="360" w:left="2220"/>
       </w:pPr>
-      <w:rPr/>
     </w:lvl>
     <w:lvl w:ilvl="5">
       <w:start w:val="1"/>
@@ -865,7 +907,6 @@
         </w:tabs>
         <w:ind w:hanging="360" w:left="2580"/>
       </w:pPr>
-      <w:rPr/>
     </w:lvl>
     <w:lvl w:ilvl="6">
       <w:start w:val="1"/>
@@ -878,7 +919,6 @@
         </w:tabs>
         <w:ind w:hanging="360" w:left="2940"/>
       </w:pPr>
-      <w:rPr/>
     </w:lvl>
     <w:lvl w:ilvl="7">
       <w:start w:val="1"/>
@@ -891,7 +931,6 @@
         </w:tabs>
         <w:ind w:hanging="360" w:left="3300"/>
       </w:pPr>
-      <w:rPr/>
     </w:lvl>
     <w:lvl w:ilvl="8">
       <w:start w:val="1"/>
@@ -904,7 +943,6 @@
         </w:tabs>
         <w:ind w:hanging="360" w:left="3660"/>
       </w:pPr>
-      <w:rPr/>
     </w:lvl>
   </w:abstractNum>
   <w:num w:numId="1">
@@ -944,8 +982,8 @@
   </w:style>
   <w:style w:styleId="style2" w:type="paragraph">
     <w:name w:val="Heading 2"/>
-    <w:basedOn w:val="style17"/>
-    <w:next w:val="style18"/>
+    <w:basedOn w:val="style18"/>
+    <w:next w:val="style19"/>
     <w:pPr>
       <w:numPr>
         <w:ilvl w:val="1"/>
@@ -963,21 +1001,30 @@
     </w:rPr>
   </w:style>
   <w:style w:styleId="style15" w:type="character">
-    <w:name w:val="Numbering Symbols"/>
+    <w:name w:val="Bullets"/>
     <w:next w:val="style15"/>
-    <w:rPr/>
-  </w:style>
-  <w:style w:styleId="style16" w:type="character">
-    <w:name w:val="Bullets"/>
-    <w:next w:val="style16"/>
     <w:rPr>
       <w:rFonts w:ascii="OpenSymbol" w:cs="OpenSymbol" w:eastAsia="OpenSymbol" w:hAnsi="OpenSymbol"/>
     </w:rPr>
   </w:style>
-  <w:style w:styleId="style17" w:type="paragraph">
+  <w:style w:styleId="style16" w:type="character">
+    <w:name w:val="ListLabel 1"/>
+    <w:next w:val="style16"/>
+    <w:rPr>
+      <w:rFonts w:cs="Symbol"/>
+    </w:rPr>
+  </w:style>
+  <w:style w:styleId="style17" w:type="character">
+    <w:name w:val="ListLabel 2"/>
+    <w:next w:val="style17"/>
+    <w:rPr>
+      <w:rFonts w:cs="OpenSymbol"/>
+    </w:rPr>
+  </w:style>
+  <w:style w:styleId="style18" w:type="paragraph">
     <w:name w:val="Heading"/>
     <w:basedOn w:val="style0"/>
-    <w:next w:val="style18"/>
+    <w:next w:val="style19"/>
     <w:pPr>
       <w:keepNext/>
       <w:spacing w:after="120" w:before="240"/>
@@ -988,28 +1035,28 @@
       <w:szCs w:val="28"/>
     </w:rPr>
   </w:style>
-  <w:style w:styleId="style18" w:type="paragraph">
+  <w:style w:styleId="style19" w:type="paragraph">
     <w:name w:val="Text body"/>
     <w:basedOn w:val="style0"/>
-    <w:next w:val="style18"/>
+    <w:next w:val="style19"/>
     <w:pPr>
       <w:spacing w:after="120" w:before="0"/>
     </w:pPr>
     <w:rPr/>
   </w:style>
-  <w:style w:styleId="style19" w:type="paragraph">
+  <w:style w:styleId="style20" w:type="paragraph">
     <w:name w:val="List"/>
-    <w:basedOn w:val="style18"/>
-    <w:next w:val="style19"/>
+    <w:basedOn w:val="style19"/>
+    <w:next w:val="style20"/>
     <w:pPr/>
     <w:rPr>
       <w:rFonts w:cs="Lohit Hindi"/>
     </w:rPr>
   </w:style>
-  <w:style w:styleId="style20" w:type="paragraph">
+  <w:style w:styleId="style21" w:type="paragraph">
     <w:name w:val="Caption"/>
     <w:basedOn w:val="style0"/>
-    <w:next w:val="style20"/>
+    <w:next w:val="style21"/>
     <w:pPr>
       <w:suppressLineNumbers/>
       <w:spacing w:after="120" w:before="120"/>
@@ -1022,10 +1069,10 @@
       <w:szCs w:val="24"/>
     </w:rPr>
   </w:style>
-  <w:style w:styleId="style21" w:type="paragraph">
+  <w:style w:styleId="style22" w:type="paragraph">
     <w:name w:val="Index"/>
     <w:basedOn w:val="style0"/>
-    <w:next w:val="style21"/>
+    <w:next w:val="style22"/>
     <w:pPr>
       <w:suppressLineNumbers/>
     </w:pPr>

</xml_diff>

<commit_message>
Change to use one set of contacts, countries not sites and make LookSeq columns optional
</commit_message>
<xml_diff>
--- a/cggh-alfresco-amp/manual-config/docs/Manual Config Instructions.docx
+++ b/cggh-alfresco-amp/manual-config/docs/Manual Config Instructions.docx
@@ -67,27 +67,9 @@
     <w:p>
       <w:pPr>
         <w:pStyle w:val="style0"/>
-        <w:numPr>
-          <w:ilvl w:val="0"/>
-          <w:numId w:val="4"/>
-        </w:numPr>
-      </w:pPr>
-      <w:r>
-        <w:rPr/>
-        <w:t>set-Searchable-sites.js</w:t>
-      </w:r>
-    </w:p>
-    <w:p>
-      <w:pPr>
-        <w:pStyle w:val="style0"/>
-        <w:numPr>
-          <w:ilvl w:val="0"/>
-          <w:numId w:val="4"/>
-        </w:numPr>
-      </w:pPr>
-      <w:r>
-        <w:rPr/>
-        <w:t>set-site-name.js</w:t>
+      </w:pPr>
+      <w:r>
+        <w:rPr/>
       </w:r>
     </w:p>
     <w:p>
@@ -290,19 +272,6 @@
     <w:p>
       <w:pPr>
         <w:pStyle w:val="style0"/>
-        <w:numPr>
-          <w:ilvl w:val="1"/>
-          <w:numId w:val="3"/>
-        </w:numPr>
-      </w:pPr>
-      <w:r>
-        <w:rPr/>
-        <w:t>Run set Searchable site.js</w:t>
-      </w:r>
-    </w:p>
-    <w:p>
-      <w:pPr>
-        <w:pStyle w:val="style0"/>
       </w:pPr>
       <w:r>
         <w:rPr/>
@@ -313,7 +282,7 @@
               <wp:posOffset>-9525</wp:posOffset>
             </wp:positionH>
             <wp:positionV relativeFrom="line">
-              <wp:posOffset>-59690</wp:posOffset>
+              <wp:posOffset>59690</wp:posOffset>
             </wp:positionV>
             <wp:extent cx="6120130" cy="4002405"/>
             <wp:effectExtent b="0" l="0" r="0" t="0"/>
@@ -402,6 +371,7 @@
       <w:pPr>
         <w:pStyle w:val="style19"/>
       </w:pPr>
+      <w:bookmarkStart w:id="1" w:name="__DdeLink__950_1802233759"/>
       <w:r>
         <w:rPr/>
         <w:t>document.name = 'External_Contacts';</w:t>
@@ -411,6 +381,8 @@
       <w:pPr>
         <w:pStyle w:val="style19"/>
       </w:pPr>
+      <w:bookmarkStart w:id="2" w:name="__DdeLink__950_1802233759"/>
+      <w:bookmarkEnd w:id="2"/>
       <w:r>
         <w:rPr/>
         <w:t>document.save();</w:t>
@@ -459,17 +431,6 @@
       </w:pPr>
       <w:r>
         <w:rPr/>
-        <w:t xml:space="preserve">Site List </w:t>
-      </w:r>
-    </w:p>
-    <w:p>
-      <w:pPr>
-        <w:pStyle w:val="style19"/>
-        <w:spacing w:after="120" w:before="0"/>
-      </w:pPr>
-      <w:r>
-        <w:rPr/>
-        <w:t>As above</w:t>
       </w:r>
     </w:p>
     <w:sectPr>

</xml_diff>

<commit_message>
Clear enquiry status if collaboration status is not enquiry
</commit_message>
<xml_diff>
--- a/cggh-alfresco-amp/manual-config/docs/Manual Config Instructions.docx
+++ b/cggh-alfresco-amp/manual-config/docs/Manual Config Instructions.docx
@@ -67,6 +67,21 @@
     <w:p>
       <w:pPr>
         <w:pStyle w:val="style0"/>
+        <w:numPr>
+          <w:ilvl w:val="0"/>
+          <w:numId w:val="4"/>
+        </w:numPr>
+      </w:pPr>
+      <w:bookmarkStart w:id="0" w:name="__DdeLink__46_1190187160"/>
+      <w:bookmarkEnd w:id="0"/>
+      <w:r>
+        <w:rPr/>
+        <w:t>set-collaboration-enquiry-status.js</w:t>
+      </w:r>
+    </w:p>
+    <w:p>
+      <w:pPr>
+        <w:pStyle w:val="style0"/>
       </w:pPr>
       <w:r>
         <w:rPr/>
@@ -128,7 +143,7 @@
           <wp:anchor allowOverlap="1" behindDoc="0" distB="0" distL="0" distR="0" distT="0" layoutInCell="1" locked="0" relativeHeight="0" simplePos="0">
             <wp:simplePos x="0" y="0"/>
             <wp:positionH relativeFrom="character">
-              <wp:posOffset>0</wp:posOffset>
+              <wp:posOffset>719455</wp:posOffset>
             </wp:positionH>
             <wp:positionV relativeFrom="line">
               <wp:posOffset>0</wp:posOffset>
@@ -272,6 +287,19 @@
     <w:p>
       <w:pPr>
         <w:pStyle w:val="style0"/>
+        <w:numPr>
+          <w:ilvl w:val="1"/>
+          <w:numId w:val="3"/>
+        </w:numPr>
+      </w:pPr>
+      <w:r>
+        <w:rPr/>
+        <w:t>set-collaboration-enquiry-status.js</w:t>
+      </w:r>
+    </w:p>
+    <w:p>
+      <w:pPr>
+        <w:pStyle w:val="style0"/>
       </w:pPr>
       <w:r>
         <w:rPr/>
@@ -282,7 +310,7 @@
               <wp:posOffset>-9525</wp:posOffset>
             </wp:positionH>
             <wp:positionV relativeFrom="line">
-              <wp:posOffset>-59690</wp:posOffset>
+              <wp:posOffset>59690</wp:posOffset>
             </wp:positionV>
             <wp:extent cx="6120130" cy="4002405"/>
             <wp:effectExtent b="0" l="0" r="0" t="0"/>
@@ -338,8 +366,8 @@
           <w:numId w:val="2"/>
         </w:numPr>
       </w:pPr>
-      <w:bookmarkStart w:id="0" w:name="__DdeLink__31_1109101836"/>
-      <w:bookmarkEnd w:id="0"/>
+      <w:bookmarkStart w:id="1" w:name="__DdeLink__31_1109101836"/>
+      <w:bookmarkEnd w:id="1"/>
       <w:r>
         <w:rPr/>
         <w:t xml:space="preserve">Contact List </w:t>
@@ -489,7 +517,7 @@
         <w:rPr/>
         <w:t xml:space="preserve"> </w:t>
       </w:r>
-      <w:bookmarkStart w:id="1" w:name="__DdeLink__35_2052029323"/>
+      <w:bookmarkStart w:id="2" w:name="__DdeLink__35_2052029323"/>
       <w:r>
         <w:rPr/>
         <w:t xml:space="preserve"> ProxyPass /pipeline_status https://lookseq.sanger.ac.uk/cgi-bin/pipeline_status</w:t>
@@ -504,7 +532,7 @@
         <w:rPr/>
         <w:t xml:space="preserve">  </w:t>
       </w:r>
-      <w:bookmarkEnd w:id="1"/>
+      <w:bookmarkEnd w:id="2"/>
       <w:r>
         <w:rPr/>
         <w:t xml:space="preserve">ProxyPassReverse /pipeline_status https://lookseq.sanger.ac.uk/cgi-bin/pipeline_status </w:t>

</xml_diff>

<commit_message>
Add discussion notification details
</commit_message>
<xml_diff>
--- a/cggh-alfresco-amp/manual-config/docs/Manual Config Instructions.docx
+++ b/cggh-alfresco-amp/manual-config/docs/Manual Config Instructions.docx
@@ -82,6 +82,21 @@
     <w:p>
       <w:pPr>
         <w:pStyle w:val="style0"/>
+        <w:numPr>
+          <w:ilvl w:val="0"/>
+          <w:numId w:val="4"/>
+        </w:numPr>
+      </w:pPr>
+      <w:bookmarkStart w:id="1" w:name="__DdeLink__52_2047625050"/>
+      <w:bookmarkEnd w:id="1"/>
+      <w:r>
+        <w:rPr/>
+        <w:t>share_discussion_notification.js</w:t>
+      </w:r>
+    </w:p>
+    <w:p>
+      <w:pPr>
+        <w:pStyle w:val="style0"/>
       </w:pPr>
       <w:r>
         <w:rPr/>
@@ -110,6 +125,29 @@
       </w:pPr>
       <w:r>
         <w:rPr/>
+      </w:r>
+    </w:p>
+    <w:p>
+      <w:pPr>
+        <w:pStyle w:val="style0"/>
+      </w:pPr>
+      <w:r>
+        <w:rPr/>
+        <w:t>Add to Data Dictionary/Email Templates/Notify Email Templates</w:t>
+      </w:r>
+    </w:p>
+    <w:p>
+      <w:pPr>
+        <w:pStyle w:val="style0"/>
+        <w:numPr>
+          <w:ilvl w:val="0"/>
+          <w:numId w:val="5"/>
+        </w:numPr>
+        <w:ind w:hanging="360" w:left="709" w:right="0"/>
+      </w:pPr>
+      <w:r>
+        <w:rPr/>
+        <w:t>share_discussion_notification.ftl</w:t>
       </w:r>
     </w:p>
     <w:p>
@@ -131,6 +169,117 @@
       </w:pPr>
       <w:r>
         <w:rPr/>
+      </w:r>
+    </w:p>
+    <w:p>
+      <w:pPr>
+        <w:pStyle w:val="style0"/>
+      </w:pPr>
+      <w:r>
+        <w:rPr/>
+      </w:r>
+    </w:p>
+    <w:p>
+      <w:pPr>
+        <w:pStyle w:val="style0"/>
+      </w:pPr>
+      <w:r>
+        <w:rPr/>
+      </w:r>
+    </w:p>
+    <w:p>
+      <w:pPr>
+        <w:pStyle w:val="style0"/>
+      </w:pPr>
+      <w:r>
+        <w:rPr/>
+        <w:t xml:space="preserve">Then add rules to the Collaboration Folder – </w:t>
+      </w:r>
+    </w:p>
+    <w:p>
+      <w:pPr>
+        <w:pStyle w:val="style0"/>
+      </w:pPr>
+      <w:r>
+        <w:rPr/>
+      </w:r>
+    </w:p>
+    <w:p>
+      <w:pPr>
+        <w:pStyle w:val="style0"/>
+        <w:numPr>
+          <w:ilvl w:val="0"/>
+          <w:numId w:val="3"/>
+        </w:numPr>
+      </w:pPr>
+      <w:r>
+        <w:rPr/>
+        <w:t>On create folder</w:t>
+      </w:r>
+    </w:p>
+    <w:p>
+      <w:pPr>
+        <w:pStyle w:val="style0"/>
+        <w:numPr>
+          <w:ilvl w:val="1"/>
+          <w:numId w:val="3"/>
+        </w:numPr>
+      </w:pPr>
+      <w:r>
+        <w:rPr/>
+        <w:t>one to change the type of an added folder</w:t>
+      </w:r>
+    </w:p>
+    <w:p>
+      <w:pPr>
+        <w:pStyle w:val="style0"/>
+        <w:numPr>
+          <w:ilvl w:val="1"/>
+          <w:numId w:val="3"/>
+        </w:numPr>
+      </w:pPr>
+      <w:r>
+        <w:rPr/>
+        <w:t>Run add Collaboration Folders.js</w:t>
+      </w:r>
+    </w:p>
+    <w:p>
+      <w:pPr>
+        <w:pStyle w:val="style0"/>
+        <w:numPr>
+          <w:ilvl w:val="0"/>
+          <w:numId w:val="3"/>
+        </w:numPr>
+      </w:pPr>
+      <w:r>
+        <w:rPr/>
+        <w:t>On edit cm:collaborationFolder</w:t>
+      </w:r>
+    </w:p>
+    <w:p>
+      <w:pPr>
+        <w:pStyle w:val="style0"/>
+        <w:numPr>
+          <w:ilvl w:val="1"/>
+          <w:numId w:val="3"/>
+        </w:numPr>
+      </w:pPr>
+      <w:r>
+        <w:rPr/>
+        <w:t>Run set Searchable contact.js</w:t>
+      </w:r>
+    </w:p>
+    <w:p>
+      <w:pPr>
+        <w:pStyle w:val="style0"/>
+        <w:numPr>
+          <w:ilvl w:val="1"/>
+          <w:numId w:val="3"/>
+        </w:numPr>
+      </w:pPr>
+      <w:r>
+        <w:rPr/>
+        <w:t>set-collaboration-enquiry-status.js</w:t>
       </w:r>
     </w:p>
     <w:p>
@@ -143,10 +292,10 @@
           <wp:anchor allowOverlap="1" behindDoc="0" distB="0" distL="0" distR="0" distT="0" layoutInCell="1" locked="0" relativeHeight="0" simplePos="0">
             <wp:simplePos x="0" y="0"/>
             <wp:positionH relativeFrom="character">
-              <wp:posOffset>719455</wp:posOffset>
+              <wp:posOffset>-9525</wp:posOffset>
             </wp:positionH>
             <wp:positionV relativeFrom="line">
-              <wp:posOffset>0</wp:posOffset>
+              <wp:posOffset>-59690</wp:posOffset>
             </wp:positionV>
             <wp:extent cx="6120130" cy="4002405"/>
             <wp:effectExtent b="0" l="0" r="0" t="0"/>
@@ -196,178 +345,14 @@
     </w:p>
     <w:p>
       <w:pPr>
-        <w:pStyle w:val="style0"/>
-      </w:pPr>
-      <w:r>
-        <w:rPr/>
-      </w:r>
-    </w:p>
-    <w:p>
-      <w:pPr>
-        <w:pStyle w:val="style0"/>
-      </w:pPr>
-      <w:r>
-        <w:rPr/>
-        <w:t xml:space="preserve">Then add rules to the Collaboration Folder – </w:t>
-      </w:r>
-    </w:p>
-    <w:p>
-      <w:pPr>
-        <w:pStyle w:val="style0"/>
-      </w:pPr>
-      <w:r>
-        <w:rPr/>
-      </w:r>
-    </w:p>
-    <w:p>
-      <w:pPr>
-        <w:pStyle w:val="style0"/>
-        <w:numPr>
-          <w:ilvl w:val="0"/>
-          <w:numId w:val="3"/>
-        </w:numPr>
-      </w:pPr>
-      <w:r>
-        <w:rPr/>
-        <w:t>On create folder</w:t>
-      </w:r>
-    </w:p>
-    <w:p>
-      <w:pPr>
-        <w:pStyle w:val="style0"/>
-        <w:numPr>
-          <w:ilvl w:val="1"/>
-          <w:numId w:val="3"/>
-        </w:numPr>
-      </w:pPr>
-      <w:r>
-        <w:rPr/>
-        <w:t>one to change the type of an added folder</w:t>
-      </w:r>
-    </w:p>
-    <w:p>
-      <w:pPr>
-        <w:pStyle w:val="style0"/>
-        <w:numPr>
-          <w:ilvl w:val="1"/>
-          <w:numId w:val="3"/>
-        </w:numPr>
-      </w:pPr>
-      <w:r>
-        <w:rPr/>
-        <w:t>Run add Collaboration Folders.js</w:t>
-      </w:r>
-    </w:p>
-    <w:p>
-      <w:pPr>
-        <w:pStyle w:val="style0"/>
-        <w:numPr>
-          <w:ilvl w:val="0"/>
-          <w:numId w:val="3"/>
-        </w:numPr>
-      </w:pPr>
-      <w:r>
-        <w:rPr/>
-        <w:t>On edit cm:collaborationFolder</w:t>
-      </w:r>
-    </w:p>
-    <w:p>
-      <w:pPr>
-        <w:pStyle w:val="style0"/>
-        <w:numPr>
-          <w:ilvl w:val="1"/>
-          <w:numId w:val="3"/>
-        </w:numPr>
-      </w:pPr>
-      <w:r>
-        <w:rPr/>
-        <w:t>Run set Searchable contact.js</w:t>
-      </w:r>
-    </w:p>
-    <w:p>
-      <w:pPr>
-        <w:pStyle w:val="style0"/>
-        <w:numPr>
-          <w:ilvl w:val="1"/>
-          <w:numId w:val="3"/>
-        </w:numPr>
-      </w:pPr>
-      <w:r>
-        <w:rPr/>
-        <w:t>set-collaboration-enquiry-status.js</w:t>
-      </w:r>
-    </w:p>
-    <w:p>
-      <w:pPr>
-        <w:pStyle w:val="style0"/>
-      </w:pPr>
-      <w:r>
-        <w:rPr/>
-        <w:drawing>
-          <wp:anchor allowOverlap="1" behindDoc="0" distB="0" distL="0" distR="0" distT="0" layoutInCell="1" locked="0" relativeHeight="0" simplePos="0">
-            <wp:simplePos x="0" y="0"/>
-            <wp:positionH relativeFrom="character">
-              <wp:posOffset>-9525</wp:posOffset>
-            </wp:positionH>
-            <wp:positionV relativeFrom="line">
-              <wp:posOffset>59690</wp:posOffset>
-            </wp:positionV>
-            <wp:extent cx="6120130" cy="4002405"/>
-            <wp:effectExtent b="0" l="0" r="0" t="0"/>
-            <wp:wrapSquare wrapText="largest"/>
-            <wp:docPr descr="A description..." id="1" name="Picture"/>
-            <wp:cNvGraphicFramePr>
-              <a:graphicFrameLocks xmlns:a="http://schemas.openxmlformats.org/drawingml/2006/main" noChangeAspect="1"/>
-            </wp:cNvGraphicFramePr>
-            <a:graphic xmlns:a="http://schemas.openxmlformats.org/drawingml/2006/main">
-              <a:graphicData uri="http://schemas.openxmlformats.org/drawingml/2006/picture">
-                <pic:pic xmlns:pic="http://schemas.openxmlformats.org/drawingml/2006/picture">
-                  <pic:nvPicPr>
-                    <pic:cNvPr descr="A description..." id="0" name="Picture"/>
-                    <pic:cNvPicPr>
-                      <a:picLocks noChangeArrowheads="1" noChangeAspect="1"/>
-                    </pic:cNvPicPr>
-                  </pic:nvPicPr>
-                  <pic:blipFill>
-                    <a:blip r:embed="rId3"/>
-                    <a:srcRect/>
-                    <a:stretch>
-                      <a:fillRect/>
-                    </a:stretch>
-                  </pic:blipFill>
-                  <pic:spPr bwMode="auto">
-                    <a:xfrm>
-                      <a:off x="0" y="0"/>
-                      <a:ext cx="6120130" cy="4002405"/>
-                    </a:xfrm>
-                    <a:prstGeom prst="rect">
-                      <a:avLst/>
-                    </a:prstGeom>
-                    <a:noFill/>
-                    <a:ln w="9525">
-                      <a:noFill/>
-                      <a:miter lim="800000"/>
-                      <a:headEnd/>
-                      <a:tailEnd/>
-                    </a:ln>
-                  </pic:spPr>
-                </pic:pic>
-              </a:graphicData>
-            </a:graphic>
-          </wp:anchor>
-        </w:drawing>
-      </w:r>
-    </w:p>
-    <w:p>
-      <w:pPr>
         <w:pStyle w:val="style2"/>
         <w:numPr>
           <w:ilvl w:val="1"/>
           <w:numId w:val="2"/>
         </w:numPr>
       </w:pPr>
-      <w:bookmarkStart w:id="1" w:name="__DdeLink__31_1109101836"/>
-      <w:bookmarkEnd w:id="1"/>
+      <w:bookmarkStart w:id="2" w:name="__DdeLink__31_1109101836"/>
+      <w:bookmarkEnd w:id="2"/>
       <w:r>
         <w:rPr/>
         <w:t xml:space="preserve">Contact List </w:t>
@@ -388,7 +373,7 @@
     </w:p>
     <w:p>
       <w:pPr>
-        <w:pStyle w:val="style19"/>
+        <w:pStyle w:val="style20"/>
       </w:pPr>
       <w:r>
         <w:rPr/>
@@ -397,7 +382,7 @@
     </w:p>
     <w:p>
       <w:pPr>
-        <w:pStyle w:val="style19"/>
+        <w:pStyle w:val="style20"/>
       </w:pPr>
       <w:r>
         <w:rPr/>
@@ -406,7 +391,7 @@
     </w:p>
     <w:p>
       <w:pPr>
-        <w:pStyle w:val="style19"/>
+        <w:pStyle w:val="style20"/>
       </w:pPr>
       <w:r>
         <w:rPr/>
@@ -428,7 +413,7 @@
     </w:p>
     <w:p>
       <w:pPr>
-        <w:pStyle w:val="style19"/>
+        <w:pStyle w:val="style20"/>
         <w:spacing w:after="120" w:before="0"/>
       </w:pPr>
       <w:r>
@@ -438,7 +423,7 @@
     </w:p>
     <w:p>
       <w:pPr>
-        <w:pStyle w:val="style19"/>
+        <w:pStyle w:val="style20"/>
         <w:spacing w:after="120" w:before="0"/>
       </w:pPr>
       <w:r>
@@ -447,7 +432,77 @@
     </w:p>
     <w:p>
       <w:pPr>
-        <w:pStyle w:val="style19"/>
+        <w:pStyle w:val="style2"/>
+        <w:numPr>
+          <w:ilvl w:val="1"/>
+          <w:numId w:val="1"/>
+        </w:numPr>
+      </w:pPr>
+      <w:r>
+        <w:rPr/>
+        <w:t>Discussions</w:t>
+      </w:r>
+    </w:p>
+    <w:p>
+      <w:pPr>
+        <w:pStyle w:val="style20"/>
+      </w:pPr>
+      <w:r>
+        <w:rPr/>
+        <w:t>For each site where it is wanted, in the discussions folder  set the script share_discussion_notification.js to run on all create/update actions</w:t>
+      </w:r>
+    </w:p>
+    <w:p>
+      <w:pPr>
+        <w:pStyle w:val="style20"/>
+      </w:pPr>
+      <w:r>
+        <w:rPr/>
+        <w:t xml:space="preserve">Notes: </w:t>
+      </w:r>
+    </w:p>
+    <w:p>
+      <w:pPr>
+        <w:pStyle w:val="style20"/>
+        <w:numPr>
+          <w:ilvl w:val="0"/>
+          <w:numId w:val="6"/>
+        </w:numPr>
+      </w:pPr>
+      <w:r>
+        <w:rPr/>
+        <w:t>the discussions folder is not created until the first topic has been created</w:t>
+      </w:r>
+    </w:p>
+    <w:p>
+      <w:pPr>
+        <w:pStyle w:val="style20"/>
+        <w:numPr>
+          <w:ilvl w:val="0"/>
+          <w:numId w:val="6"/>
+        </w:numPr>
+      </w:pPr>
+      <w:r>
+        <w:rPr/>
+        <w:t>Email is sent from the person who created/updated the discussion</w:t>
+      </w:r>
+    </w:p>
+    <w:p>
+      <w:pPr>
+        <w:pStyle w:val="style20"/>
+        <w:numPr>
+          <w:ilvl w:val="0"/>
+          <w:numId w:val="6"/>
+        </w:numPr>
+      </w:pPr>
+      <w:r>
+        <w:rPr/>
+        <w:t>Senders must be added to the Amazon mail service and authenticated as allowed to send email</w:t>
+      </w:r>
+    </w:p>
+    <w:p>
+      <w:pPr>
+        <w:pStyle w:val="style20"/>
         <w:pageBreakBefore/>
         <w:spacing w:after="120" w:before="0"/>
       </w:pPr>
@@ -471,7 +526,7 @@
     </w:p>
     <w:p>
       <w:pPr>
-        <w:pStyle w:val="style19"/>
+        <w:pStyle w:val="style20"/>
         <w:spacing w:after="120" w:before="0"/>
       </w:pPr>
       <w:r>
@@ -480,7 +535,7 @@
     </w:p>
     <w:p>
       <w:pPr>
-        <w:pStyle w:val="style19"/>
+        <w:pStyle w:val="style20"/>
         <w:spacing w:after="120" w:before="0"/>
       </w:pPr>
       <w:r>
@@ -490,7 +545,7 @@
     </w:p>
     <w:p>
       <w:pPr>
-        <w:pStyle w:val="style19"/>
+        <w:pStyle w:val="style20"/>
         <w:spacing w:after="120" w:before="0"/>
       </w:pPr>
       <w:r>
@@ -500,7 +555,7 @@
     </w:p>
     <w:p>
       <w:pPr>
-        <w:pStyle w:val="style19"/>
+        <w:pStyle w:val="style20"/>
         <w:spacing w:after="120" w:before="0"/>
       </w:pPr>
       <w:r>
@@ -510,14 +565,14 @@
     </w:p>
     <w:p>
       <w:pPr>
-        <w:pStyle w:val="style19"/>
+        <w:pStyle w:val="style20"/>
         <w:spacing w:after="120" w:before="0"/>
       </w:pPr>
       <w:r>
         <w:rPr/>
         <w:t xml:space="preserve"> </w:t>
       </w:r>
-      <w:bookmarkStart w:id="2" w:name="__DdeLink__35_2052029323"/>
+      <w:bookmarkStart w:id="3" w:name="__DdeLink__35_2052029323"/>
       <w:r>
         <w:rPr/>
         <w:t xml:space="preserve"> ProxyPass /pipeline_status https://lookseq.sanger.ac.uk/cgi-bin/pipeline_status</w:t>
@@ -525,14 +580,14 @@
     </w:p>
     <w:p>
       <w:pPr>
-        <w:pStyle w:val="style19"/>
+        <w:pStyle w:val="style20"/>
         <w:spacing w:after="120" w:before="0"/>
       </w:pPr>
       <w:r>
         <w:rPr/>
         <w:t xml:space="preserve">  </w:t>
       </w:r>
-      <w:bookmarkEnd w:id="2"/>
+      <w:bookmarkEnd w:id="3"/>
       <w:r>
         <w:rPr/>
         <w:t xml:space="preserve">ProxyPassReverse /pipeline_status https://lookseq.sanger.ac.uk/cgi-bin/pipeline_status </w:t>
@@ -540,7 +595,7 @@
     </w:p>
     <w:p>
       <w:pPr>
-        <w:pStyle w:val="style19"/>
+        <w:pStyle w:val="style20"/>
         <w:spacing w:after="120" w:before="0"/>
       </w:pPr>
       <w:r>
@@ -549,7 +604,7 @@
     </w:p>
     <w:p>
       <w:pPr>
-        <w:pStyle w:val="style19"/>
+        <w:pStyle w:val="style20"/>
         <w:spacing w:after="120" w:before="0"/>
       </w:pPr>
       <w:r>
@@ -559,7 +614,7 @@
     </w:p>
     <w:p>
       <w:pPr>
-        <w:pStyle w:val="style19"/>
+        <w:pStyle w:val="style20"/>
         <w:spacing w:after="120" w:before="0"/>
       </w:pPr>
       <w:r>
@@ -569,7 +624,7 @@
     </w:p>
     <w:p>
       <w:pPr>
-        <w:pStyle w:val="style19"/>
+        <w:pStyle w:val="style20"/>
         <w:spacing w:after="120" w:before="0"/>
       </w:pPr>
       <w:r>
@@ -579,7 +634,7 @@
     </w:p>
     <w:p>
       <w:pPr>
-        <w:pStyle w:val="style19"/>
+        <w:pStyle w:val="style20"/>
         <w:spacing w:after="120" w:before="0"/>
       </w:pPr>
       <w:r>
@@ -1059,6 +1114,244 @@
       </w:pPr>
     </w:lvl>
   </w:abstractNum>
+  <w:abstractNum w:abstractNumId="5">
+    <w:lvl w:ilvl="0">
+      <w:start w:val="1"/>
+      <w:numFmt w:val="decimal"/>
+      <w:lvlText w:val="%1."/>
+      <w:lvlJc w:val="left"/>
+      <w:pPr>
+        <w:tabs>
+          <w:tab w:pos="1429" w:val="num"/>
+        </w:tabs>
+        <w:ind w:hanging="360" w:left="1429"/>
+      </w:pPr>
+      <w:rPr/>
+    </w:lvl>
+    <w:lvl w:ilvl="1">
+      <w:start w:val="1"/>
+      <w:numFmt w:val="decimal"/>
+      <w:lvlText w:val="%2."/>
+      <w:lvlJc w:val="left"/>
+      <w:pPr>
+        <w:tabs>
+          <w:tab w:pos="1789" w:val="num"/>
+        </w:tabs>
+        <w:ind w:hanging="360" w:left="1789"/>
+      </w:pPr>
+      <w:rPr/>
+    </w:lvl>
+    <w:lvl w:ilvl="2">
+      <w:start w:val="1"/>
+      <w:numFmt w:val="decimal"/>
+      <w:lvlText w:val="%3."/>
+      <w:lvlJc w:val="left"/>
+      <w:pPr>
+        <w:tabs>
+          <w:tab w:pos="2149" w:val="num"/>
+        </w:tabs>
+        <w:ind w:hanging="360" w:left="2149"/>
+      </w:pPr>
+      <w:rPr/>
+    </w:lvl>
+    <w:lvl w:ilvl="3">
+      <w:start w:val="1"/>
+      <w:numFmt w:val="decimal"/>
+      <w:lvlText w:val="%4."/>
+      <w:lvlJc w:val="left"/>
+      <w:pPr>
+        <w:tabs>
+          <w:tab w:pos="2509" w:val="num"/>
+        </w:tabs>
+        <w:ind w:hanging="360" w:left="2509"/>
+      </w:pPr>
+      <w:rPr/>
+    </w:lvl>
+    <w:lvl w:ilvl="4">
+      <w:start w:val="1"/>
+      <w:numFmt w:val="decimal"/>
+      <w:lvlText w:val="%5."/>
+      <w:lvlJc w:val="left"/>
+      <w:pPr>
+        <w:tabs>
+          <w:tab w:pos="2869" w:val="num"/>
+        </w:tabs>
+        <w:ind w:hanging="360" w:left="2869"/>
+      </w:pPr>
+      <w:rPr/>
+    </w:lvl>
+    <w:lvl w:ilvl="5">
+      <w:start w:val="1"/>
+      <w:numFmt w:val="decimal"/>
+      <w:lvlText w:val="%6."/>
+      <w:lvlJc w:val="left"/>
+      <w:pPr>
+        <w:tabs>
+          <w:tab w:pos="3229" w:val="num"/>
+        </w:tabs>
+        <w:ind w:hanging="360" w:left="3229"/>
+      </w:pPr>
+      <w:rPr/>
+    </w:lvl>
+    <w:lvl w:ilvl="6">
+      <w:start w:val="1"/>
+      <w:numFmt w:val="decimal"/>
+      <w:lvlText w:val="%7."/>
+      <w:lvlJc w:val="left"/>
+      <w:pPr>
+        <w:tabs>
+          <w:tab w:pos="3589" w:val="num"/>
+        </w:tabs>
+        <w:ind w:hanging="360" w:left="3589"/>
+      </w:pPr>
+      <w:rPr/>
+    </w:lvl>
+    <w:lvl w:ilvl="7">
+      <w:start w:val="1"/>
+      <w:numFmt w:val="decimal"/>
+      <w:lvlText w:val="%8."/>
+      <w:lvlJc w:val="left"/>
+      <w:pPr>
+        <w:tabs>
+          <w:tab w:pos="3949" w:val="num"/>
+        </w:tabs>
+        <w:ind w:hanging="360" w:left="3949"/>
+      </w:pPr>
+      <w:rPr/>
+    </w:lvl>
+    <w:lvl w:ilvl="8">
+      <w:start w:val="1"/>
+      <w:numFmt w:val="decimal"/>
+      <w:lvlText w:val="%9."/>
+      <w:lvlJc w:val="left"/>
+      <w:pPr>
+        <w:tabs>
+          <w:tab w:pos="4309" w:val="num"/>
+        </w:tabs>
+        <w:ind w:hanging="360" w:left="4309"/>
+      </w:pPr>
+      <w:rPr/>
+    </w:lvl>
+  </w:abstractNum>
+  <w:abstractNum w:abstractNumId="6">
+    <w:lvl w:ilvl="0">
+      <w:start w:val="1"/>
+      <w:numFmt w:val="decimal"/>
+      <w:lvlText w:val="%1."/>
+      <w:lvlJc w:val="left"/>
+      <w:pPr>
+        <w:tabs>
+          <w:tab w:pos="720" w:val="num"/>
+        </w:tabs>
+        <w:ind w:hanging="360" w:left="720"/>
+      </w:pPr>
+      <w:rPr/>
+    </w:lvl>
+    <w:lvl w:ilvl="1">
+      <w:start w:val="1"/>
+      <w:numFmt w:val="decimal"/>
+      <w:lvlText w:val="%2."/>
+      <w:lvlJc w:val="left"/>
+      <w:pPr>
+        <w:tabs>
+          <w:tab w:pos="1080" w:val="num"/>
+        </w:tabs>
+        <w:ind w:hanging="360" w:left="1080"/>
+      </w:pPr>
+      <w:rPr/>
+    </w:lvl>
+    <w:lvl w:ilvl="2">
+      <w:start w:val="1"/>
+      <w:numFmt w:val="decimal"/>
+      <w:lvlText w:val="%3."/>
+      <w:lvlJc w:val="left"/>
+      <w:pPr>
+        <w:tabs>
+          <w:tab w:pos="1440" w:val="num"/>
+        </w:tabs>
+        <w:ind w:hanging="360" w:left="1440"/>
+      </w:pPr>
+      <w:rPr/>
+    </w:lvl>
+    <w:lvl w:ilvl="3">
+      <w:start w:val="1"/>
+      <w:numFmt w:val="decimal"/>
+      <w:lvlText w:val="%4."/>
+      <w:lvlJc w:val="left"/>
+      <w:pPr>
+        <w:tabs>
+          <w:tab w:pos="1800" w:val="num"/>
+        </w:tabs>
+        <w:ind w:hanging="360" w:left="1800"/>
+      </w:pPr>
+      <w:rPr/>
+    </w:lvl>
+    <w:lvl w:ilvl="4">
+      <w:start w:val="1"/>
+      <w:numFmt w:val="decimal"/>
+      <w:lvlText w:val="%5."/>
+      <w:lvlJc w:val="left"/>
+      <w:pPr>
+        <w:tabs>
+          <w:tab w:pos="2160" w:val="num"/>
+        </w:tabs>
+        <w:ind w:hanging="360" w:left="2160"/>
+      </w:pPr>
+      <w:rPr/>
+    </w:lvl>
+    <w:lvl w:ilvl="5">
+      <w:start w:val="1"/>
+      <w:numFmt w:val="decimal"/>
+      <w:lvlText w:val="%6."/>
+      <w:lvlJc w:val="left"/>
+      <w:pPr>
+        <w:tabs>
+          <w:tab w:pos="2520" w:val="num"/>
+        </w:tabs>
+        <w:ind w:hanging="360" w:left="2520"/>
+      </w:pPr>
+      <w:rPr/>
+    </w:lvl>
+    <w:lvl w:ilvl="6">
+      <w:start w:val="1"/>
+      <w:numFmt w:val="decimal"/>
+      <w:lvlText w:val="%7."/>
+      <w:lvlJc w:val="left"/>
+      <w:pPr>
+        <w:tabs>
+          <w:tab w:pos="2880" w:val="num"/>
+        </w:tabs>
+        <w:ind w:hanging="360" w:left="2880"/>
+      </w:pPr>
+      <w:rPr/>
+    </w:lvl>
+    <w:lvl w:ilvl="7">
+      <w:start w:val="1"/>
+      <w:numFmt w:val="decimal"/>
+      <w:lvlText w:val="%8."/>
+      <w:lvlJc w:val="left"/>
+      <w:pPr>
+        <w:tabs>
+          <w:tab w:pos="3240" w:val="num"/>
+        </w:tabs>
+        <w:ind w:hanging="360" w:left="3240"/>
+      </w:pPr>
+      <w:rPr/>
+    </w:lvl>
+    <w:lvl w:ilvl="8">
+      <w:start w:val="1"/>
+      <w:numFmt w:val="decimal"/>
+      <w:lvlText w:val="%9."/>
+      <w:lvlJc w:val="left"/>
+      <w:pPr>
+        <w:tabs>
+          <w:tab w:pos="3600" w:val="num"/>
+        </w:tabs>
+        <w:ind w:hanging="360" w:left="3600"/>
+      </w:pPr>
+      <w:rPr/>
+    </w:lvl>
+  </w:abstractNum>
   <w:num w:numId="1">
     <w:abstractNumId w:val="1"/>
   </w:num>
@@ -1070,6 +1363,12 @@
   </w:num>
   <w:num w:numId="4">
     <w:abstractNumId w:val="4"/>
+  </w:num>
+  <w:num w:numId="5">
+    <w:abstractNumId w:val="5"/>
+  </w:num>
+  <w:num w:numId="6">
+    <w:abstractNumId w:val="6"/>
   </w:num>
 </w:numbering>
 </file>
@@ -1096,8 +1395,8 @@
   </w:style>
   <w:style w:styleId="style2" w:type="paragraph">
     <w:name w:val="Heading 2"/>
-    <w:basedOn w:val="style18"/>
-    <w:next w:val="style19"/>
+    <w:basedOn w:val="style19"/>
+    <w:next w:val="style20"/>
     <w:pPr>
       <w:numPr>
         <w:ilvl w:val="1"/>
@@ -1135,10 +1434,15 @@
       <w:rFonts w:cs="OpenSymbol"/>
     </w:rPr>
   </w:style>
-  <w:style w:styleId="style18" w:type="paragraph">
+  <w:style w:styleId="style18" w:type="character">
+    <w:name w:val="Numbering Symbols"/>
+    <w:next w:val="style18"/>
+    <w:rPr/>
+  </w:style>
+  <w:style w:styleId="style19" w:type="paragraph">
     <w:name w:val="Heading"/>
     <w:basedOn w:val="style0"/>
-    <w:next w:val="style19"/>
+    <w:next w:val="style20"/>
     <w:pPr>
       <w:keepNext/>
       <w:spacing w:after="120" w:before="240"/>
@@ -1149,28 +1453,28 @@
       <w:szCs w:val="28"/>
     </w:rPr>
   </w:style>
-  <w:style w:styleId="style19" w:type="paragraph">
+  <w:style w:styleId="style20" w:type="paragraph">
     <w:name w:val="Text body"/>
     <w:basedOn w:val="style0"/>
-    <w:next w:val="style19"/>
+    <w:next w:val="style20"/>
     <w:pPr>
       <w:spacing w:after="120" w:before="0"/>
     </w:pPr>
     <w:rPr/>
   </w:style>
-  <w:style w:styleId="style20" w:type="paragraph">
+  <w:style w:styleId="style21" w:type="paragraph">
     <w:name w:val="List"/>
-    <w:basedOn w:val="style19"/>
-    <w:next w:val="style20"/>
+    <w:basedOn w:val="style20"/>
+    <w:next w:val="style21"/>
     <w:pPr/>
     <w:rPr>
       <w:rFonts w:cs="Lohit Hindi"/>
     </w:rPr>
   </w:style>
-  <w:style w:styleId="style21" w:type="paragraph">
+  <w:style w:styleId="style22" w:type="paragraph">
     <w:name w:val="Caption"/>
     <w:basedOn w:val="style0"/>
-    <w:next w:val="style21"/>
+    <w:next w:val="style22"/>
     <w:pPr>
       <w:suppressLineNumbers/>
       <w:spacing w:after="120" w:before="120"/>
@@ -1183,10 +1487,10 @@
       <w:szCs w:val="24"/>
     </w:rPr>
   </w:style>
-  <w:style w:styleId="style22" w:type="paragraph">
+  <w:style w:styleId="style23" w:type="paragraph">
     <w:name w:val="Index"/>
     <w:basedOn w:val="style0"/>
-    <w:next w:val="style22"/>
+    <w:next w:val="style23"/>
     <w:pPr>
       <w:suppressLineNumbers/>
     </w:pPr>

</xml_diff>